<commit_message>
Eliminated '#' comment character
</commit_message>
<xml_diff>
--- a/Docs/WoW Threads Library V1.0.docx
+++ b/Docs/WoW Threads Library V1.0.docx
@@ -21,7 +21,7 @@
           <w:szCs w:val="96"/>
         </w:rPr>
         <w:drawing>
-          <wp:inline distT="0" distB="0" distL="0" distR="0" wp14:anchorId="7C1F9F73" wp14:editId="26956C06">
+          <wp:inline distT="0" distB="0" distL="0" distR="0" wp14:anchorId="7C1F9F73" wp14:editId="1AE8060D">
             <wp:extent cx="5157470" cy="8229600"/>
             <wp:effectExtent l="0" t="0" r="5080" b="0"/>
             <wp:docPr id="2" name="Picture 2" descr="A picture containing text&#10;&#10;Description automatically generated"/>
@@ -7166,145 +7166,7 @@
         <w:rPr>
           <w:shd w:val="clear" w:color="auto" w:fill="FFFFFF"/>
         </w:rPr>
-        <w:t>In Blizzard's World of Warcraft (WoW) programming environment, the event handling system is synchronous</w:t>
-      </w:r>
-      <w:r>
-        <w:rPr>
-          <w:shd w:val="clear" w:color="auto" w:fill="FFFFFF"/>
-        </w:rPr>
-        <w:t xml:space="preserve"> (like the unemployed chef above)</w:t>
-      </w:r>
-      <w:r>
-        <w:rPr>
-          <w:shd w:val="clear" w:color="auto" w:fill="FFFFFF"/>
-        </w:rPr>
-        <w:t>. When an event occurs</w:t>
-      </w:r>
-      <w:r>
-        <w:rPr>
-          <w:shd w:val="clear" w:color="auto" w:fill="FFFFFF"/>
-        </w:rPr>
-        <w:t xml:space="preserve"> for which an addon</w:t>
-      </w:r>
-      <w:r>
-        <w:rPr>
-          <w:shd w:val="clear" w:color="auto" w:fill="FFFFFF"/>
-        </w:rPr>
-        <w:t xml:space="preserve"> has registered</w:t>
-      </w:r>
-      <w:r>
-        <w:rPr>
-          <w:shd w:val="clear" w:color="auto" w:fill="FFFFFF"/>
-        </w:rPr>
-        <w:t xml:space="preserve"> (say a combat event), </w:t>
-      </w:r>
-      <w:r>
-        <w:rPr>
-          <w:shd w:val="clear" w:color="auto" w:fill="FFFFFF"/>
-        </w:rPr>
-        <w:t xml:space="preserve">the WoW client delivers the event and its payload to the </w:t>
-      </w:r>
-      <w:r>
-        <w:rPr>
-          <w:shd w:val="clear" w:color="auto" w:fill="FFFFFF"/>
-        </w:rPr>
-        <w:t>addon. Because the OnEvent service is synchronous, t</w:t>
-      </w:r>
-      <w:r>
-        <w:rPr>
-          <w:shd w:val="clear" w:color="auto" w:fill="FFFFFF"/>
-        </w:rPr>
-        <w:t xml:space="preserve">he </w:t>
-      </w:r>
-      <w:r>
-        <w:rPr>
-          <w:shd w:val="clear" w:color="auto" w:fill="FFFFFF"/>
-        </w:rPr>
-        <w:t xml:space="preserve">game must </w:t>
-      </w:r>
-      <w:r>
-        <w:rPr>
-          <w:shd w:val="clear" w:color="auto" w:fill="FFFFFF"/>
-        </w:rPr>
-        <w:t xml:space="preserve">wait for the </w:t>
-      </w:r>
-      <w:r>
-        <w:rPr>
-          <w:shd w:val="clear" w:color="auto" w:fill="FFFFFF"/>
-        </w:rPr>
-        <w:t>addon</w:t>
-      </w:r>
-      <w:r>
-        <w:rPr>
-          <w:shd w:val="clear" w:color="auto" w:fill="FFFFFF"/>
-        </w:rPr>
-        <w:t xml:space="preserve"> to complete</w:t>
-      </w:r>
-      <w:r>
-        <w:rPr>
-          <w:shd w:val="clear" w:color="auto" w:fill="FFFFFF"/>
-        </w:rPr>
-        <w:t xml:space="preserve"> its</w:t>
-      </w:r>
-      <w:r>
-        <w:rPr>
-          <w:shd w:val="clear" w:color="auto" w:fill="FFFFFF"/>
-        </w:rPr>
-        <w:t xml:space="preserve"> handling </w:t>
-      </w:r>
-      <w:r>
-        <w:rPr>
-          <w:shd w:val="clear" w:color="auto" w:fill="FFFFFF"/>
-        </w:rPr>
-        <w:t xml:space="preserve">of </w:t>
-      </w:r>
-      <w:r>
-        <w:rPr>
-          <w:shd w:val="clear" w:color="auto" w:fill="FFFFFF"/>
-        </w:rPr>
-        <w:t xml:space="preserve">the event before it continues with other tasks. This synchronous behavior means that the </w:t>
-      </w:r>
-      <w:r>
-        <w:rPr>
-          <w:shd w:val="clear" w:color="auto" w:fill="FFFFFF"/>
-        </w:rPr>
-        <w:t>addon</w:t>
-      </w:r>
-      <w:r>
-        <w:rPr>
-          <w:shd w:val="clear" w:color="auto" w:fill="FFFFFF"/>
-        </w:rPr>
-        <w:t xml:space="preserve">'s event handling code </w:t>
-      </w:r>
-      <w:r>
-        <w:rPr>
-          <w:shd w:val="clear" w:color="auto" w:fill="FFFFFF"/>
-        </w:rPr>
-        <w:t>blocks</w:t>
-      </w:r>
-      <w:r>
-        <w:rPr>
-          <w:shd w:val="clear" w:color="auto" w:fill="FFFFFF"/>
-        </w:rPr>
-        <w:t xml:space="preserve"> the </w:t>
-      </w:r>
-      <w:r>
-        <w:rPr>
-          <w:shd w:val="clear" w:color="auto" w:fill="FFFFFF"/>
-        </w:rPr>
-        <w:t xml:space="preserve">WoW client’s </w:t>
-      </w:r>
-      <w:r>
-        <w:rPr>
-          <w:shd w:val="clear" w:color="auto" w:fill="FFFFFF"/>
-        </w:rPr>
-        <w:t>game loop</w:t>
-      </w:r>
-      <w:r>
-        <w:rPr>
-          <w:shd w:val="clear" w:color="auto" w:fill="FFFFFF"/>
-        </w:rPr>
-        <w:t xml:space="preserve"> until it completes the OnEvent() function.</w:t>
+        <w:t>In Blizzard's World of Warcraft (WoW) programming environment, the event handling system is synchronous (like the unemployed chef above). When an event occurs for which an addon has registered (say a combat event), the WoW client delivers the event and its payload to the addon. Because the OnEvent service is synchronous, the game must wait for the addon to complete its handling of the event before it continues with other tasks. This synchronous behavior means that the addon's event handling code blocks the WoW client’s game loop until it completes the OnEvent() function.</w:t>
       </w:r>
     </w:p>
     <w:p>
@@ -8516,15 +8378,16 @@
         <w:t xml:space="preserve">available </w:t>
       </w:r>
       <w:r>
-        <w:t xml:space="preserve">for processing </w:t>
-      </w:r>
-      <w:r>
-        <w:t>(i.e., inserted into a table).</w:t>
+        <w:t>for processing</w:t>
+      </w:r>
+      <w:r>
+        <w:t>.</w:t>
       </w:r>
     </w:p>
     <w:p>
       <w:pPr>
         <w:pStyle w:val="code0"/>
+        <w:ind w:left="720"/>
       </w:pPr>
       <w:r>
         <w:t>-- this is executed by the WoW client</w:t>
@@ -8533,6 +8396,7 @@
     <w:p>
       <w:pPr>
         <w:pStyle w:val="code0"/>
+        <w:ind w:left="720"/>
       </w:pPr>
       <w:r>
         <w:t>local function OnEvent( self, event, ... )</w:t>
@@ -8541,6 +8405,7 @@
     <w:p>
       <w:pPr>
         <w:pStyle w:val="code0"/>
+        <w:ind w:left="720"/>
       </w:pPr>
       <w:r>
         <w:tab/>
@@ -8550,6 +8415,7 @@
     <w:p>
       <w:pPr>
         <w:pStyle w:val="code0"/>
+        <w:ind w:left="720"/>
       </w:pPr>
       <w:r>
         <w:tab/>
@@ -8559,6 +8425,7 @@
     <w:p>
       <w:pPr>
         <w:pStyle w:val="code0"/>
+        <w:ind w:left="720"/>
       </w:pPr>
       <w:r>
         <w:tab/>
@@ -8568,6 +8435,7 @@
     <w:p>
       <w:pPr>
         <w:pStyle w:val="code0"/>
+        <w:ind w:left="720"/>
       </w:pPr>
       <w:r>
         <w:tab/>
@@ -8588,6 +8456,7 @@
     <w:p>
       <w:pPr>
         <w:pStyle w:val="code0"/>
+        <w:ind w:left="720"/>
       </w:pPr>
       <w:r>
         <w:tab/>
@@ -8611,12 +8480,16 @@
         <w:t>ALERT</w:t>
       </w:r>
       <w:r>
+        <w:t>, eventPayload</w:t>
+      </w:r>
+      <w:r>
         <w:t xml:space="preserve"> )</w:t>
       </w:r>
     </w:p>
     <w:p>
       <w:pPr>
         <w:pStyle w:val="code0"/>
+        <w:ind w:left="720"/>
       </w:pPr>
       <w:r>
         <w:tab/>
@@ -8637,6 +8510,7 @@
     <w:p>
       <w:pPr>
         <w:pStyle w:val="code0"/>
+        <w:ind w:left="720"/>
       </w:pPr>
       <w:r>
         <w:tab/>
@@ -8648,6 +8522,7 @@
     <w:p>
       <w:pPr>
         <w:pStyle w:val="code0"/>
+        <w:ind w:left="720"/>
       </w:pPr>
       <w:r>
         <w:t xml:space="preserve">end </w:t>
@@ -9749,11 +9624,7 @@
         <w:t xml:space="preserve"> action routine. </w:t>
       </w:r>
       <w:r>
-        <w:t xml:space="preserve">Also note </w:t>
-      </w:r>
-      <w:r>
-        <w:lastRenderedPageBreak/>
-        <w:t>that i</w:t>
+        <w:t>Also note that i</w:t>
       </w:r>
       <w:r>
         <w:t xml:space="preserve">n this guide, </w:t>
@@ -9816,6 +9687,7 @@
       </w:pPr>
       <w:bookmarkStart w:id="19" w:name="_Toc137479614"/>
       <w:r>
+        <w:lastRenderedPageBreak/>
         <w:t>The Thread Handle</w:t>
       </w:r>
       <w:bookmarkEnd w:id="19"/>
@@ -10410,7 +10282,6 @@
               <w:jc w:val="center"/>
             </w:pPr>
             <w:r>
-              <w:lastRenderedPageBreak/>
               <w:t>TH_EXECUTION_STATE</w:t>
             </w:r>
           </w:p>
@@ -10496,6 +10367,7 @@
       </w:pPr>
       <w:bookmarkStart w:id="20" w:name="_Toc137479615"/>
       <w:r>
+        <w:lastRenderedPageBreak/>
         <w:t>Thread Creation</w:t>
       </w:r>
       <w:bookmarkEnd w:id="20"/>
@@ -10863,7 +10735,6 @@
         </w:numPr>
       </w:pPr>
       <w:r>
-        <w:lastRenderedPageBreak/>
         <w:t xml:space="preserve">For each thread in the </w:t>
       </w:r>
       <w:r>
@@ -10894,6 +10765,7 @@
         </w:numPr>
       </w:pPr>
       <w:r>
+        <w:lastRenderedPageBreak/>
         <w:t xml:space="preserve">For each thread in the </w:t>
       </w:r>
       <w:r>
@@ -11134,8 +11006,8 @@
         <w:tblLook w:val="04A0" w:firstRow="1" w:lastRow="0" w:firstColumn="1" w:lastColumn="0" w:noHBand="0" w:noVBand="1"/>
       </w:tblPr>
       <w:tblGrid>
-        <w:gridCol w:w="3784"/>
-        <w:gridCol w:w="4856"/>
+        <w:gridCol w:w="3325"/>
+        <w:gridCol w:w="5305"/>
       </w:tblGrid>
       <w:tr>
         <w:tc>
@@ -11394,7 +11266,6 @@
               <w:pStyle w:val="APINormal"/>
             </w:pPr>
             <w:r>
-              <w:lastRenderedPageBreak/>
               <w:t>SIG_METRICS</w:t>
             </w:r>
           </w:p>
@@ -11435,6 +11306,7 @@
               <w:pStyle w:val="APINormal"/>
             </w:pPr>
             <w:r>
+              <w:lastRenderedPageBreak/>
               <w:t>SIG_JOIN_DATA_READY</w:t>
             </w:r>
           </w:p>
@@ -14444,59 +14316,62 @@
               </w:numPr>
             </w:pPr>
             <w:r>
+              <w:t xml:space="preserve">If sender_h is not nil, then the sender may be in one </w:t>
+            </w:r>
+            <w:r>
+              <w:t xml:space="preserve">of </w:t>
+            </w:r>
+            <w:r>
+              <w:t xml:space="preserve">two states: </w:t>
+            </w:r>
+            <w:r>
+              <w:t>“</w:t>
+            </w:r>
+            <w:r>
+              <w:t>completed</w:t>
+            </w:r>
+            <w:r>
+              <w:t>”</w:t>
+            </w:r>
+            <w:r>
+              <w:t xml:space="preserve"> or </w:t>
+            </w:r>
+            <w:r>
+              <w:t>“</w:t>
+            </w:r>
+            <w:r>
+              <w:t>suspended</w:t>
+            </w:r>
+            <w:r>
+              <w:t>.</w:t>
+            </w:r>
+            <w:r>
+              <w:t>”</w:t>
+            </w:r>
+            <w:r>
+              <w:t xml:space="preserve"> If </w:t>
+            </w:r>
+            <w:r>
+              <w:t>“</w:t>
+            </w:r>
+            <w:r>
+              <w:t>completed</w:t>
+            </w:r>
+            <w:r>
+              <w:t>,</w:t>
+            </w:r>
+            <w:r>
+              <w:t>”</w:t>
+            </w:r>
+            <w:r>
+              <w:t xml:space="preserve"> the thread sent the signal and completed its function</w:t>
+            </w:r>
+            <w:r>
+              <w:t xml:space="preserve"> </w:t>
+            </w:r>
+            <w:r>
               <w:lastRenderedPageBreak/>
-              <w:t xml:space="preserve">If sender_h is not nil, then the sender may be in one </w:t>
-            </w:r>
-            <w:r>
-              <w:t xml:space="preserve">of </w:t>
-            </w:r>
-            <w:r>
-              <w:t xml:space="preserve">two states: </w:t>
-            </w:r>
-            <w:r>
-              <w:t>“</w:t>
-            </w:r>
-            <w:r>
-              <w:t>completed</w:t>
-            </w:r>
-            <w:r>
-              <w:t>”</w:t>
-            </w:r>
-            <w:r>
-              <w:t xml:space="preserve"> or </w:t>
-            </w:r>
-            <w:r>
-              <w:t>“</w:t>
-            </w:r>
-            <w:r>
-              <w:t>suspended</w:t>
-            </w:r>
-            <w:r>
-              <w:t>.</w:t>
-            </w:r>
-            <w:r>
-              <w:t>”</w:t>
-            </w:r>
-            <w:r>
-              <w:t xml:space="preserve"> If </w:t>
-            </w:r>
-            <w:r>
-              <w:t>“</w:t>
-            </w:r>
-            <w:r>
-              <w:t>completed</w:t>
-            </w:r>
-            <w:r>
-              <w:t>,</w:t>
-            </w:r>
-            <w:r>
-              <w:t>”</w:t>
-            </w:r>
-            <w:r>
-              <w:t xml:space="preserve"> the thread sent the signal and completed its function</w:t>
-            </w:r>
-            <w:r>
-              <w:t xml:space="preserve"> before the calling thread retrieved the signal</w:t>
+              <w:t>before the calling thread retrieved the signal</w:t>
             </w:r>
             <w:r>
               <w:t xml:space="preserve">. If </w:t>
@@ -14995,7 +14870,6 @@
               <w:pStyle w:val="code0"/>
             </w:pPr>
             <w:r>
-              <w:lastRenderedPageBreak/>
               <w:t>{</w:t>
             </w:r>
           </w:p>
@@ -15670,7 +15544,6 @@
               <w:pStyle w:val="APINormal"/>
             </w:pPr>
             <w:r>
-              <w:lastRenderedPageBreak/>
               <w:t>RETURNS:</w:t>
             </w:r>
           </w:p>
@@ -15717,6 +15590,7 @@
               <w:pStyle w:val="APINormal"/>
             </w:pPr>
             <w:r>
+              <w:lastRenderedPageBreak/>
               <w:t>EXAMPLE:</w:t>
             </w:r>
           </w:p>
@@ -16626,15 +16500,15 @@
         <w:pStyle w:val="code0"/>
       </w:pPr>
       <w:r>
+        <w:t>Thread 11</w:t>
+      </w:r>
+    </w:p>
+    <w:p>
+      <w:pPr>
+        <w:pStyle w:val="code0"/>
+      </w:pPr>
+      <w:r>
         <w:lastRenderedPageBreak/>
-        <w:t>Thread 11</w:t>
-      </w:r>
-    </w:p>
-    <w:p>
-      <w:pPr>
-        <w:pStyle w:val="code0"/>
-      </w:pPr>
-      <w:r>
         <w:t xml:space="preserve"> </w:t>
       </w:r>
       <w:r>
@@ -23485,17 +23359,16 @@
     <w:name w:val="code"/>
     <w:basedOn w:val="Normal"/>
     <w:qFormat/>
-    <w:rsid w:val="006975C0"/>
+    <w:rsid w:val="004C3877"/>
     <w:pPr>
       <w:spacing w:before="60" w:after="60" w:line="240" w:lineRule="auto"/>
-      <w:ind w:left="720"/>
     </w:pPr>
     <w:rPr>
-      <w:rFonts w:ascii="Cambria" w:hAnsi="Cambria"/>
+      <w:rFonts w:ascii="Century Schoolbook" w:hAnsi="Century Schoolbook" w:cs="Arial"/>
       <w:i/>
       <w:iCs/>
-      <w:sz w:val="28"/>
-      <w:szCs w:val="28"/>
+      <w:sz w:val="24"/>
+      <w:szCs w:val="24"/>
     </w:rPr>
   </w:style>
   <w:style w:type="paragraph" w:customStyle="1" w:styleId="BookParagraph">

</xml_diff>